<commit_message>
Seo.docx info faltante agregada
</commit_message>
<xml_diff>
--- a/Seo.docx
+++ b/Seo.docx
@@ -229,6 +229,38 @@
           <w:lang w:val="es-AR"/>
         </w:rPr>
       </w:pPr>
+      <w:proofErr w:type="spellStart"/>
+      <w:r>
+        <w:rPr>
+          <w:highlight w:val="yellow"/>
+          <w:lang w:val="es-AR"/>
+        </w:rPr>
+        <w:t>Form</w:t>
+      </w:r>
+      <w:proofErr w:type="spellEnd"/>
+      <w:r>
+        <w:rPr>
+          <w:highlight w:val="yellow"/>
+          <w:lang w:val="es-AR"/>
+        </w:rPr>
+        <w:t>:</w:t>
+      </w:r>
+      <w:r>
+        <w:t xml:space="preserve"> </w:t>
+      </w:r>
+      <w:r>
+        <w:rPr>
+          <w:lang w:val="es-AR"/>
+        </w:rPr>
+        <w:t>"Aquí puedes comunicarte con nosotros para pedidos mayoristas y recibir un presupuesto que se adapte a tus necesidades y sin ningún cargo"</w:t>
+      </w:r>
+    </w:p>
+    <w:p>
+      <w:pPr>
+        <w:rPr>
+          <w:lang w:val="es-AR"/>
+        </w:rPr>
+      </w:pPr>
       <w:r>
         <w:rPr>
           <w:lang w:val="es-AR"/>
@@ -388,6 +420,45 @@
           <w:lang w:val="es-AR"/>
         </w:rPr>
       </w:pPr>
+      <w:proofErr w:type="spellStart"/>
+      <w:r>
+        <w:rPr>
+          <w:highlight w:val="yellow"/>
+          <w:lang w:val="es-AR"/>
+        </w:rPr>
+        <w:t>Form</w:t>
+      </w:r>
+      <w:proofErr w:type="spellEnd"/>
+      <w:r>
+        <w:rPr>
+          <w:highlight w:val="yellow"/>
+          <w:lang w:val="es-AR"/>
+        </w:rPr>
+        <w:t>:</w:t>
+      </w:r>
+      <w:r>
+        <w:t xml:space="preserve"> </w:t>
+      </w:r>
+      <w:r>
+        <w:rPr>
+          <w:lang w:val="es-AR"/>
+        </w:rPr>
+        <w:t xml:space="preserve">Contacto </w:t>
+      </w:r>
+      <w:proofErr w:type="spellStart"/>
+      <w:r>
+        <w:rPr>
+          <w:lang w:val="es-AR"/>
+        </w:rPr>
+        <w:t>Empresarial|Tandil</w:t>
+      </w:r>
+      <w:proofErr w:type="spellEnd"/>
+      <w:r>
+        <w:rPr>
+          <w:lang w:val="es-AR"/>
+        </w:rPr>
+        <w:t xml:space="preserve"> Mimbres</w:t>
+      </w:r>
     </w:p>
     <w:p>
       <w:pPr>
@@ -397,6 +468,13 @@
       </w:pPr>
       <w:bookmarkStart w:id="0" w:name="_GoBack"/>
       <w:bookmarkEnd w:id="0"/>
+    </w:p>
+    <w:p>
+      <w:pPr>
+        <w:rPr>
+          <w:lang w:val="es-AR"/>
+        </w:rPr>
+      </w:pPr>
     </w:p>
     <w:sectPr>
       <w:pgSz w:w="11906" w:h="16838"/>

</xml_diff>